<commit_message>
everything finished and submitted
</commit_message>
<xml_diff>
--- a/MadalinPreda_COMP1687.docx
+++ b/MadalinPreda_COMP1687.docx
@@ -87,8 +87,8 @@
                                   <w:tblLook w:val="04A0" w:firstRow="1" w:lastRow="0" w:firstColumn="1" w:lastColumn="0" w:noHBand="0" w:noVBand="1"/>
                                 </w:tblPr>
                                 <w:tblGrid>
-                                  <w:gridCol w:w="5909"/>
-                                  <w:gridCol w:w="5597"/>
+                                  <w:gridCol w:w="4599"/>
+                                  <w:gridCol w:w="1800"/>
                                 </w:tblGrid>
                                 <w:tr>
                                   <w:trPr>
@@ -230,8 +230,8 @@
                             <w:tblLook w:val="04A0" w:firstRow="1" w:lastRow="0" w:firstColumn="1" w:lastColumn="0" w:noHBand="0" w:noVBand="1"/>
                           </w:tblPr>
                           <w:tblGrid>
-                            <w:gridCol w:w="5909"/>
-                            <w:gridCol w:w="5597"/>
+                            <w:gridCol w:w="4599"/>
+                            <w:gridCol w:w="1800"/>
                           </w:tblGrid>
                           <w:tr>
                             <w:trPr>
@@ -411,7 +411,7 @@
             </w:rPr>
             <w:fldChar w:fldCharType="separate"/>
           </w:r>
-          <w:hyperlink w:anchor="_Toc34677675" w:history="1">
+          <w:hyperlink w:anchor="_Toc34908308" w:history="1">
             <w:r>
               <w:rPr>
                 <w:rStyle w:val="Hyperlink"/>
@@ -438,7 +438,7 @@
                 <w:noProof/>
                 <w:webHidden/>
               </w:rPr>
-              <w:instrText xml:space="preserve"> PAGEREF _Toc34677675 \h </w:instrText>
+              <w:instrText xml:space="preserve"> PAGEREF _Toc34908308 \h </w:instrText>
             </w:r>
             <w:r>
               <w:rPr>
@@ -483,7 +483,7 @@
               <w:lang w:val="en-GB" w:eastAsia="en-GB"/>
             </w:rPr>
           </w:pPr>
-          <w:hyperlink w:anchor="_Toc34677676" w:history="1">
+          <w:hyperlink w:anchor="_Toc34908309" w:history="1">
             <w:r>
               <w:rPr>
                 <w:rStyle w:val="Hyperlink"/>
@@ -526,7 +526,7 @@
                 <w:noProof/>
                 <w:webHidden/>
               </w:rPr>
-              <w:instrText xml:space="preserve"> PAGEREF _Toc34677676 \h </w:instrText>
+              <w:instrText xml:space="preserve"> PAGEREF _Toc34908309 \h </w:instrText>
             </w:r>
             <w:r>
               <w:rPr>
@@ -571,7 +571,7 @@
               <w:lang w:val="en-GB" w:eastAsia="en-GB"/>
             </w:rPr>
           </w:pPr>
-          <w:hyperlink w:anchor="_Toc34677677" w:history="1">
+          <w:hyperlink w:anchor="_Toc34908310" w:history="1">
             <w:r>
               <w:rPr>
                 <w:rStyle w:val="Hyperlink"/>
@@ -614,7 +614,7 @@
                 <w:noProof/>
                 <w:webHidden/>
               </w:rPr>
-              <w:instrText xml:space="preserve"> PAGEREF _Toc34677677 \h </w:instrText>
+              <w:instrText xml:space="preserve"> PAGEREF _Toc34908310 \h </w:instrText>
             </w:r>
             <w:r>
               <w:rPr>
@@ -659,7 +659,7 @@
               <w:lang w:val="en-GB" w:eastAsia="en-GB"/>
             </w:rPr>
           </w:pPr>
-          <w:hyperlink w:anchor="_Toc34677678" w:history="1">
+          <w:hyperlink w:anchor="_Toc34908311" w:history="1">
             <w:r>
               <w:rPr>
                 <w:rStyle w:val="Hyperlink"/>
@@ -702,7 +702,7 @@
                 <w:noProof/>
                 <w:webHidden/>
               </w:rPr>
-              <w:instrText xml:space="preserve"> PAGEREF _Toc34677678 \h </w:instrText>
+              <w:instrText xml:space="preserve"> PAGEREF _Toc34908311 \h </w:instrText>
             </w:r>
             <w:r>
               <w:rPr>
@@ -747,7 +747,7 @@
               <w:lang w:val="en-GB" w:eastAsia="en-GB"/>
             </w:rPr>
           </w:pPr>
-          <w:hyperlink w:anchor="_Toc34677679" w:history="1">
+          <w:hyperlink w:anchor="_Toc34908312" w:history="1">
             <w:r>
               <w:rPr>
                 <w:rStyle w:val="Hyperlink"/>
@@ -790,7 +790,7 @@
                 <w:noProof/>
                 <w:webHidden/>
               </w:rPr>
-              <w:instrText xml:space="preserve"> PAGEREF _Toc34677679 \h </w:instrText>
+              <w:instrText xml:space="preserve"> PAGEREF _Toc34908312 \h </w:instrText>
             </w:r>
             <w:r>
               <w:rPr>
@@ -811,6 +811,446 @@
                 <w:webHidden/>
               </w:rPr>
               <w:t>6</w:t>
+            </w:r>
+            <w:r>
+              <w:rPr>
+                <w:noProof/>
+                <w:webHidden/>
+              </w:rPr>
+              <w:fldChar w:fldCharType="end"/>
+            </w:r>
+          </w:hyperlink>
+        </w:p>
+        <w:p>
+          <w:pPr>
+            <w:pStyle w:val="TOC2"/>
+            <w:tabs>
+              <w:tab w:val="left" w:pos="880"/>
+              <w:tab w:val="right" w:leader="dot" w:pos="9736"/>
+            </w:tabs>
+            <w:rPr>
+              <w:rFonts w:asciiTheme="minorHAnsi" w:hAnsiTheme="minorHAnsi"/>
+              <w:noProof/>
+              <w:sz w:val="22"/>
+              <w:lang w:val="en-GB" w:eastAsia="en-GB"/>
+            </w:rPr>
+          </w:pPr>
+          <w:hyperlink w:anchor="_Toc34908313" w:history="1">
+            <w:r>
+              <w:rPr>
+                <w:rStyle w:val="Hyperlink"/>
+                <w:noProof/>
+              </w:rPr>
+              <w:t>1.5</w:t>
+            </w:r>
+            <w:r>
+              <w:rPr>
+                <w:rFonts w:asciiTheme="minorHAnsi" w:hAnsiTheme="minorHAnsi"/>
+                <w:noProof/>
+                <w:sz w:val="22"/>
+                <w:lang w:val="en-GB" w:eastAsia="en-GB"/>
+              </w:rPr>
+              <w:tab/>
+            </w:r>
+            <w:r>
+              <w:rPr>
+                <w:rStyle w:val="Hyperlink"/>
+                <w:noProof/>
+              </w:rPr>
+              <w:t>Screenshots</w:t>
+            </w:r>
+            <w:r>
+              <w:rPr>
+                <w:noProof/>
+                <w:webHidden/>
+              </w:rPr>
+              <w:tab/>
+            </w:r>
+            <w:r>
+              <w:rPr>
+                <w:noProof/>
+                <w:webHidden/>
+              </w:rPr>
+              <w:fldChar w:fldCharType="begin"/>
+            </w:r>
+            <w:r>
+              <w:rPr>
+                <w:noProof/>
+                <w:webHidden/>
+              </w:rPr>
+              <w:instrText xml:space="preserve"> PAGEREF _Toc34908313 \h </w:instrText>
+            </w:r>
+            <w:r>
+              <w:rPr>
+                <w:noProof/>
+                <w:webHidden/>
+              </w:rPr>
+            </w:r>
+            <w:r>
+              <w:rPr>
+                <w:noProof/>
+                <w:webHidden/>
+              </w:rPr>
+              <w:fldChar w:fldCharType="separate"/>
+            </w:r>
+            <w:r>
+              <w:rPr>
+                <w:noProof/>
+                <w:webHidden/>
+              </w:rPr>
+              <w:t>7</w:t>
+            </w:r>
+            <w:r>
+              <w:rPr>
+                <w:noProof/>
+                <w:webHidden/>
+              </w:rPr>
+              <w:fldChar w:fldCharType="end"/>
+            </w:r>
+          </w:hyperlink>
+        </w:p>
+        <w:p>
+          <w:pPr>
+            <w:pStyle w:val="TOC3"/>
+            <w:tabs>
+              <w:tab w:val="left" w:pos="1320"/>
+              <w:tab w:val="right" w:leader="dot" w:pos="9736"/>
+            </w:tabs>
+            <w:rPr>
+              <w:rFonts w:asciiTheme="minorHAnsi" w:hAnsiTheme="minorHAnsi"/>
+              <w:noProof/>
+              <w:sz w:val="22"/>
+              <w:lang w:val="en-GB" w:eastAsia="en-GB"/>
+            </w:rPr>
+          </w:pPr>
+          <w:hyperlink w:anchor="_Toc34908314" w:history="1">
+            <w:r>
+              <w:rPr>
+                <w:rStyle w:val="Hyperlink"/>
+                <w:noProof/>
+              </w:rPr>
+              <w:t>1.5.1</w:t>
+            </w:r>
+            <w:r>
+              <w:rPr>
+                <w:rFonts w:asciiTheme="minorHAnsi" w:hAnsiTheme="minorHAnsi"/>
+                <w:noProof/>
+                <w:sz w:val="22"/>
+                <w:lang w:val="en-GB" w:eastAsia="en-GB"/>
+              </w:rPr>
+              <w:tab/>
+            </w:r>
+            <w:r>
+              <w:rPr>
+                <w:rStyle w:val="Hyperlink"/>
+                <w:noProof/>
+              </w:rPr>
+              <w:t>Login</w:t>
+            </w:r>
+            <w:r>
+              <w:rPr>
+                <w:noProof/>
+                <w:webHidden/>
+              </w:rPr>
+              <w:tab/>
+            </w:r>
+            <w:r>
+              <w:rPr>
+                <w:noProof/>
+                <w:webHidden/>
+              </w:rPr>
+              <w:fldChar w:fldCharType="begin"/>
+            </w:r>
+            <w:r>
+              <w:rPr>
+                <w:noProof/>
+                <w:webHidden/>
+              </w:rPr>
+              <w:instrText xml:space="preserve"> PAGEREF _Toc34908314 \h </w:instrText>
+            </w:r>
+            <w:r>
+              <w:rPr>
+                <w:noProof/>
+                <w:webHidden/>
+              </w:rPr>
+            </w:r>
+            <w:r>
+              <w:rPr>
+                <w:noProof/>
+                <w:webHidden/>
+              </w:rPr>
+              <w:fldChar w:fldCharType="separate"/>
+            </w:r>
+            <w:r>
+              <w:rPr>
+                <w:noProof/>
+                <w:webHidden/>
+              </w:rPr>
+              <w:t>7</w:t>
+            </w:r>
+            <w:r>
+              <w:rPr>
+                <w:noProof/>
+                <w:webHidden/>
+              </w:rPr>
+              <w:fldChar w:fldCharType="end"/>
+            </w:r>
+          </w:hyperlink>
+        </w:p>
+        <w:p>
+          <w:pPr>
+            <w:pStyle w:val="TOC3"/>
+            <w:tabs>
+              <w:tab w:val="left" w:pos="1320"/>
+              <w:tab w:val="right" w:leader="dot" w:pos="9736"/>
+            </w:tabs>
+            <w:rPr>
+              <w:rFonts w:asciiTheme="minorHAnsi" w:hAnsiTheme="minorHAnsi"/>
+              <w:noProof/>
+              <w:sz w:val="22"/>
+              <w:lang w:val="en-GB" w:eastAsia="en-GB"/>
+            </w:rPr>
+          </w:pPr>
+          <w:hyperlink w:anchor="_Toc34908315" w:history="1">
+            <w:r>
+              <w:rPr>
+                <w:rStyle w:val="Hyperlink"/>
+                <w:noProof/>
+              </w:rPr>
+              <w:t>1.5.2</w:t>
+            </w:r>
+            <w:r>
+              <w:rPr>
+                <w:rFonts w:asciiTheme="minorHAnsi" w:hAnsiTheme="minorHAnsi"/>
+                <w:noProof/>
+                <w:sz w:val="22"/>
+                <w:lang w:val="en-GB" w:eastAsia="en-GB"/>
+              </w:rPr>
+              <w:tab/>
+            </w:r>
+            <w:r>
+              <w:rPr>
+                <w:rStyle w:val="Hyperlink"/>
+                <w:noProof/>
+              </w:rPr>
+              <w:t>Add Employee</w:t>
+            </w:r>
+            <w:r>
+              <w:rPr>
+                <w:noProof/>
+                <w:webHidden/>
+              </w:rPr>
+              <w:tab/>
+            </w:r>
+            <w:r>
+              <w:rPr>
+                <w:noProof/>
+                <w:webHidden/>
+              </w:rPr>
+              <w:fldChar w:fldCharType="begin"/>
+            </w:r>
+            <w:r>
+              <w:rPr>
+                <w:noProof/>
+                <w:webHidden/>
+              </w:rPr>
+              <w:instrText xml:space="preserve"> PAGEREF _Toc34908315 \h </w:instrText>
+            </w:r>
+            <w:r>
+              <w:rPr>
+                <w:noProof/>
+                <w:webHidden/>
+              </w:rPr>
+            </w:r>
+            <w:r>
+              <w:rPr>
+                <w:noProof/>
+                <w:webHidden/>
+              </w:rPr>
+              <w:fldChar w:fldCharType="separate"/>
+            </w:r>
+            <w:r>
+              <w:rPr>
+                <w:noProof/>
+                <w:webHidden/>
+              </w:rPr>
+              <w:t>8</w:t>
+            </w:r>
+            <w:r>
+              <w:rPr>
+                <w:noProof/>
+                <w:webHidden/>
+              </w:rPr>
+              <w:fldChar w:fldCharType="end"/>
+            </w:r>
+          </w:hyperlink>
+        </w:p>
+        <w:p>
+          <w:pPr>
+            <w:pStyle w:val="TOC3"/>
+            <w:tabs>
+              <w:tab w:val="left" w:pos="1320"/>
+              <w:tab w:val="right" w:leader="dot" w:pos="9736"/>
+            </w:tabs>
+            <w:rPr>
+              <w:rFonts w:asciiTheme="minorHAnsi" w:hAnsiTheme="minorHAnsi"/>
+              <w:noProof/>
+              <w:sz w:val="22"/>
+              <w:lang w:val="en-GB" w:eastAsia="en-GB"/>
+            </w:rPr>
+          </w:pPr>
+          <w:hyperlink w:anchor="_Toc34908316" w:history="1">
+            <w:r>
+              <w:rPr>
+                <w:rStyle w:val="Hyperlink"/>
+                <w:noProof/>
+              </w:rPr>
+              <w:t>1.5.3</w:t>
+            </w:r>
+            <w:r>
+              <w:rPr>
+                <w:rFonts w:asciiTheme="minorHAnsi" w:hAnsiTheme="minorHAnsi"/>
+                <w:noProof/>
+                <w:sz w:val="22"/>
+                <w:lang w:val="en-GB" w:eastAsia="en-GB"/>
+              </w:rPr>
+              <w:tab/>
+            </w:r>
+            <w:r>
+              <w:rPr>
+                <w:rStyle w:val="Hyperlink"/>
+                <w:noProof/>
+              </w:rPr>
+              <w:t>Edit Employee</w:t>
+            </w:r>
+            <w:r>
+              <w:rPr>
+                <w:noProof/>
+                <w:webHidden/>
+              </w:rPr>
+              <w:tab/>
+            </w:r>
+            <w:r>
+              <w:rPr>
+                <w:noProof/>
+                <w:webHidden/>
+              </w:rPr>
+              <w:fldChar w:fldCharType="begin"/>
+            </w:r>
+            <w:r>
+              <w:rPr>
+                <w:noProof/>
+                <w:webHidden/>
+              </w:rPr>
+              <w:instrText xml:space="preserve"> PAGEREF _Toc34908316 \h </w:instrText>
+            </w:r>
+            <w:r>
+              <w:rPr>
+                <w:noProof/>
+                <w:webHidden/>
+              </w:rPr>
+            </w:r>
+            <w:r>
+              <w:rPr>
+                <w:noProof/>
+                <w:webHidden/>
+              </w:rPr>
+              <w:fldChar w:fldCharType="separate"/>
+            </w:r>
+            <w:r>
+              <w:rPr>
+                <w:noProof/>
+                <w:webHidden/>
+              </w:rPr>
+              <w:t>10</w:t>
+            </w:r>
+            <w:r>
+              <w:rPr>
+                <w:noProof/>
+                <w:webHidden/>
+              </w:rPr>
+              <w:fldChar w:fldCharType="end"/>
+            </w:r>
+          </w:hyperlink>
+        </w:p>
+        <w:p>
+          <w:pPr>
+            <w:pStyle w:val="TOC3"/>
+            <w:tabs>
+              <w:tab w:val="left" w:pos="1320"/>
+              <w:tab w:val="right" w:leader="dot" w:pos="9736"/>
+            </w:tabs>
+            <w:rPr>
+              <w:rFonts w:asciiTheme="minorHAnsi" w:hAnsiTheme="minorHAnsi"/>
+              <w:noProof/>
+              <w:sz w:val="22"/>
+              <w:lang w:val="en-GB" w:eastAsia="en-GB"/>
+            </w:rPr>
+          </w:pPr>
+          <w:hyperlink w:anchor="_Toc34908317" w:history="1">
+            <w:r>
+              <w:rPr>
+                <w:rStyle w:val="Hyperlink"/>
+                <w:noProof/>
+              </w:rPr>
+              <w:t>1.5.4</w:t>
+            </w:r>
+            <w:r>
+              <w:rPr>
+                <w:rFonts w:asciiTheme="minorHAnsi" w:hAnsiTheme="minorHAnsi"/>
+                <w:noProof/>
+                <w:sz w:val="22"/>
+                <w:lang w:val="en-GB" w:eastAsia="en-GB"/>
+              </w:rPr>
+              <w:tab/>
+            </w:r>
+            <w:r>
+              <w:rPr>
+                <w:rStyle w:val="Hyperlink"/>
+                <w:noProof/>
+              </w:rPr>
+              <w:t>Delete Employee</w:t>
+            </w:r>
+            <w:r>
+              <w:rPr>
+                <w:noProof/>
+                <w:webHidden/>
+              </w:rPr>
+              <w:tab/>
+            </w:r>
+            <w:r>
+              <w:rPr>
+                <w:noProof/>
+                <w:webHidden/>
+              </w:rPr>
+              <w:fldChar w:fldCharType="begin"/>
+            </w:r>
+            <w:r>
+              <w:rPr>
+                <w:noProof/>
+                <w:webHidden/>
+              </w:rPr>
+              <w:instrText xml:space="preserve"> PAGEREF _Toc34908317 \h </w:instrText>
+            </w:r>
+            <w:r>
+              <w:rPr>
+                <w:noProof/>
+                <w:webHidden/>
+              </w:rPr>
+            </w:r>
+            <w:r>
+              <w:rPr>
+                <w:noProof/>
+                <w:webHidden/>
+              </w:rPr>
+              <w:fldChar w:fldCharType="separate"/>
+            </w:r>
+            <w:r>
+              <w:rPr>
+                <w:noProof/>
+                <w:webHidden/>
+              </w:rPr>
+              <w:t>12</w:t>
             </w:r>
             <w:r>
               <w:rPr>
@@ -835,7 +1275,7 @@
               <w:lang w:val="en-GB" w:eastAsia="en-GB"/>
             </w:rPr>
           </w:pPr>
-          <w:hyperlink w:anchor="_Toc34677680" w:history="1">
+          <w:hyperlink w:anchor="_Toc34908318" w:history="1">
             <w:r>
               <w:rPr>
                 <w:rStyle w:val="Hyperlink"/>
@@ -850,7 +1290,7 @@
                 <w:sz w:val="22"/>
                 <w:lang w:val="en-GB" w:eastAsia="en-GB"/>
               </w:rPr>
-              <w:t xml:space="preserve"> </w:t>
+              <w:tab/>
             </w:r>
             <w:r>
               <w:rPr>
@@ -878,7 +1318,7 @@
                 <w:noProof/>
                 <w:webHidden/>
               </w:rPr>
-              <w:instrText xml:space="preserve"> PAGEREF _Toc34677680 \h </w:instrText>
+              <w:instrText xml:space="preserve"> PAGEREF _Toc34908318 \h </w:instrText>
             </w:r>
             <w:r>
               <w:rPr>
@@ -898,7 +1338,7 @@
                 <w:noProof/>
                 <w:webHidden/>
               </w:rPr>
-              <w:t>7</w:t>
+              <w:t>12</w:t>
             </w:r>
             <w:r>
               <w:rPr>
@@ -923,7 +1363,7 @@
               <w:lang w:val="en-GB" w:eastAsia="en-GB"/>
             </w:rPr>
           </w:pPr>
-          <w:hyperlink w:anchor="_Toc34677681" w:history="1">
+          <w:hyperlink w:anchor="_Toc34908319" w:history="1">
             <w:r>
               <w:rPr>
                 <w:rStyle w:val="Hyperlink"/>
@@ -945,6 +1385,182 @@
                 <w:rStyle w:val="Hyperlink"/>
                 <w:noProof/>
               </w:rPr>
+              <w:t>Implementation introduction</w:t>
+            </w:r>
+            <w:r>
+              <w:rPr>
+                <w:noProof/>
+                <w:webHidden/>
+              </w:rPr>
+              <w:tab/>
+            </w:r>
+            <w:r>
+              <w:rPr>
+                <w:noProof/>
+                <w:webHidden/>
+              </w:rPr>
+              <w:fldChar w:fldCharType="begin"/>
+            </w:r>
+            <w:r>
+              <w:rPr>
+                <w:noProof/>
+                <w:webHidden/>
+              </w:rPr>
+              <w:instrText xml:space="preserve"> PAGEREF _Toc34908319 \h </w:instrText>
+            </w:r>
+            <w:r>
+              <w:rPr>
+                <w:noProof/>
+                <w:webHidden/>
+              </w:rPr>
+            </w:r>
+            <w:r>
+              <w:rPr>
+                <w:noProof/>
+                <w:webHidden/>
+              </w:rPr>
+              <w:fldChar w:fldCharType="separate"/>
+            </w:r>
+            <w:r>
+              <w:rPr>
+                <w:noProof/>
+                <w:webHidden/>
+              </w:rPr>
+              <w:t>12</w:t>
+            </w:r>
+            <w:r>
+              <w:rPr>
+                <w:noProof/>
+                <w:webHidden/>
+              </w:rPr>
+              <w:fldChar w:fldCharType="end"/>
+            </w:r>
+          </w:hyperlink>
+        </w:p>
+        <w:p>
+          <w:pPr>
+            <w:pStyle w:val="TOC2"/>
+            <w:tabs>
+              <w:tab w:val="left" w:pos="880"/>
+              <w:tab w:val="right" w:leader="dot" w:pos="9736"/>
+            </w:tabs>
+            <w:rPr>
+              <w:rFonts w:asciiTheme="minorHAnsi" w:hAnsiTheme="minorHAnsi"/>
+              <w:noProof/>
+              <w:sz w:val="22"/>
+              <w:lang w:val="en-GB" w:eastAsia="en-GB"/>
+            </w:rPr>
+          </w:pPr>
+          <w:hyperlink w:anchor="_Toc34908320" w:history="1">
+            <w:r>
+              <w:rPr>
+                <w:rStyle w:val="Hyperlink"/>
+                <w:noProof/>
+              </w:rPr>
+              <w:t>2.2</w:t>
+            </w:r>
+            <w:r>
+              <w:rPr>
+                <w:rFonts w:asciiTheme="minorHAnsi" w:hAnsiTheme="minorHAnsi"/>
+                <w:noProof/>
+                <w:sz w:val="22"/>
+                <w:lang w:val="en-GB" w:eastAsia="en-GB"/>
+              </w:rPr>
+              <w:tab/>
+            </w:r>
+            <w:r>
+              <w:rPr>
+                <w:rStyle w:val="Hyperlink"/>
+                <w:noProof/>
+              </w:rPr>
+              <w:t>Final Diagrams</w:t>
+            </w:r>
+            <w:r>
+              <w:rPr>
+                <w:noProof/>
+                <w:webHidden/>
+              </w:rPr>
+              <w:tab/>
+            </w:r>
+            <w:r>
+              <w:rPr>
+                <w:noProof/>
+                <w:webHidden/>
+              </w:rPr>
+              <w:fldChar w:fldCharType="begin"/>
+            </w:r>
+            <w:r>
+              <w:rPr>
+                <w:noProof/>
+                <w:webHidden/>
+              </w:rPr>
+              <w:instrText xml:space="preserve"> PAGEREF _Toc34908320 \h </w:instrText>
+            </w:r>
+            <w:r>
+              <w:rPr>
+                <w:noProof/>
+                <w:webHidden/>
+              </w:rPr>
+            </w:r>
+            <w:r>
+              <w:rPr>
+                <w:noProof/>
+                <w:webHidden/>
+              </w:rPr>
+              <w:fldChar w:fldCharType="separate"/>
+            </w:r>
+            <w:r>
+              <w:rPr>
+                <w:noProof/>
+                <w:webHidden/>
+              </w:rPr>
+              <w:t>13</w:t>
+            </w:r>
+            <w:r>
+              <w:rPr>
+                <w:noProof/>
+                <w:webHidden/>
+              </w:rPr>
+              <w:fldChar w:fldCharType="end"/>
+            </w:r>
+          </w:hyperlink>
+        </w:p>
+        <w:p>
+          <w:pPr>
+            <w:pStyle w:val="TOC2"/>
+            <w:tabs>
+              <w:tab w:val="left" w:pos="880"/>
+              <w:tab w:val="right" w:leader="dot" w:pos="9736"/>
+            </w:tabs>
+            <w:rPr>
+              <w:rFonts w:asciiTheme="minorHAnsi" w:hAnsiTheme="minorHAnsi"/>
+              <w:noProof/>
+              <w:sz w:val="22"/>
+              <w:lang w:val="en-GB" w:eastAsia="en-GB"/>
+            </w:rPr>
+          </w:pPr>
+          <w:hyperlink w:anchor="_Toc34908321" w:history="1">
+            <w:r>
+              <w:rPr>
+                <w:rStyle w:val="Hyperlink"/>
+                <w:noProof/>
+              </w:rPr>
+              <w:t>2.3</w:t>
+            </w:r>
+            <w:r>
+              <w:rPr>
+                <w:rFonts w:asciiTheme="minorHAnsi" w:hAnsiTheme="minorHAnsi"/>
+                <w:noProof/>
+                <w:sz w:val="22"/>
+                <w:lang w:val="en-GB" w:eastAsia="en-GB"/>
+              </w:rPr>
+              <w:tab/>
+            </w:r>
+            <w:r>
+              <w:rPr>
+                <w:rStyle w:val="Hyperlink"/>
+                <w:noProof/>
+              </w:rPr>
               <w:t>Screenshots</w:t>
             </w:r>
             <w:r>
@@ -966,7 +1582,7 @@
                 <w:noProof/>
                 <w:webHidden/>
               </w:rPr>
-              <w:instrText xml:space="preserve"> PAGEREF _Toc34677681 \h </w:instrText>
+              <w:instrText xml:space="preserve"> PAGEREF _Toc34908321 \h </w:instrText>
             </w:r>
             <w:r>
               <w:rPr>
@@ -986,7 +1602,7 @@
                 <w:noProof/>
                 <w:webHidden/>
               </w:rPr>
-              <w:t>12</w:t>
+              <w:t>15</w:t>
             </w:r>
             <w:r>
               <w:rPr>
@@ -1011,13 +1627,13 @@
               <w:lang w:val="en-GB" w:eastAsia="en-GB"/>
             </w:rPr>
           </w:pPr>
-          <w:hyperlink w:anchor="_Toc34677682" w:history="1">
+          <w:hyperlink w:anchor="_Toc34908322" w:history="1">
             <w:r>
               <w:rPr>
                 <w:rStyle w:val="Hyperlink"/>
                 <w:noProof/>
               </w:rPr>
-              <w:t>2.1.1</w:t>
+              <w:t>2.3.1</w:t>
             </w:r>
             <w:r>
               <w:rPr>
@@ -1033,7 +1649,7 @@
                 <w:rStyle w:val="Hyperlink"/>
                 <w:noProof/>
               </w:rPr>
-              <w:t>Implementation from Part A</w:t>
+              <w:t>Functionality A</w:t>
             </w:r>
             <w:r>
               <w:rPr>
@@ -1054,7 +1670,13 @@
                 <w:noProof/>
                 <w:webHidden/>
               </w:rPr>
-              <w:instrText xml:space="preserve"> PAGEREF _Toc34677682 \h </w:instrText>
+              <w:instrText xml:space="preserve"> PAGEREF _Toc34908322 \h </w:instrText>
+            </w:r>
+            <w:r>
+              <w:rPr>
+                <w:noProof/>
+                <w:webHidden/>
+              </w:rPr>
             </w:r>
             <w:r>
               <w:rPr>
@@ -1065,12 +1687,10 @@
             </w:r>
             <w:r>
               <w:rPr>
-                <w:b/>
-                <w:bCs/>
-                <w:noProof/>
-                <w:webHidden/>
-              </w:rPr>
-              <w:t>Error! Bookmark not defined.</w:t>
+                <w:noProof/>
+                <w:webHidden/>
+              </w:rPr>
+              <w:t>15</w:t>
             </w:r>
             <w:r>
               <w:rPr>
@@ -1095,13 +1715,13 @@
               <w:lang w:val="en-GB" w:eastAsia="en-GB"/>
             </w:rPr>
           </w:pPr>
-          <w:hyperlink w:anchor="_Toc34677683" w:history="1">
+          <w:hyperlink w:anchor="_Toc34908323" w:history="1">
             <w:r>
               <w:rPr>
                 <w:rStyle w:val="Hyperlink"/>
                 <w:noProof/>
               </w:rPr>
-              <w:t>2.1.2</w:t>
+              <w:t>2.3.2</w:t>
             </w:r>
             <w:r>
               <w:rPr>
@@ -1117,7 +1737,7 @@
                 <w:rStyle w:val="Hyperlink"/>
                 <w:noProof/>
               </w:rPr>
-              <w:t>Functionality A</w:t>
+              <w:t>Functionality B</w:t>
             </w:r>
             <w:r>
               <w:rPr>
@@ -1138,7 +1758,7 @@
                 <w:noProof/>
                 <w:webHidden/>
               </w:rPr>
-              <w:instrText xml:space="preserve"> PAGEREF _Toc34677683 \h </w:instrText>
+              <w:instrText xml:space="preserve"> PAGEREF _Toc34908323 \h </w:instrText>
             </w:r>
             <w:r>
               <w:rPr>
@@ -1158,7 +1778,7 @@
                 <w:noProof/>
                 <w:webHidden/>
               </w:rPr>
-              <w:t>15</w:t>
+              <w:t>17</w:t>
             </w:r>
             <w:r>
               <w:rPr>
@@ -1183,13 +1803,13 @@
               <w:lang w:val="en-GB" w:eastAsia="en-GB"/>
             </w:rPr>
           </w:pPr>
-          <w:hyperlink w:anchor="_Toc34677684" w:history="1">
+          <w:hyperlink w:anchor="_Toc34908324" w:history="1">
             <w:r>
               <w:rPr>
                 <w:rStyle w:val="Hyperlink"/>
                 <w:noProof/>
               </w:rPr>
-              <w:t>2.1.3</w:t>
+              <w:t>2.3.3</w:t>
             </w:r>
             <w:r>
               <w:rPr>
@@ -1205,7 +1825,7 @@
                 <w:rStyle w:val="Hyperlink"/>
                 <w:noProof/>
               </w:rPr>
-              <w:t>Functionality B</w:t>
+              <w:t>Functionality C</w:t>
             </w:r>
             <w:r>
               <w:rPr>
@@ -1226,7 +1846,7 @@
                 <w:noProof/>
                 <w:webHidden/>
               </w:rPr>
-              <w:instrText xml:space="preserve"> PAGEREF _Toc34677684 \h </w:instrText>
+              <w:instrText xml:space="preserve"> PAGEREF _Toc34908324 \h </w:instrText>
             </w:r>
             <w:r>
               <w:rPr>
@@ -1246,7 +1866,7 @@
                 <w:noProof/>
                 <w:webHidden/>
               </w:rPr>
-              <w:t>17</w:t>
+              <w:t>22</w:t>
             </w:r>
             <w:r>
               <w:rPr>
@@ -1271,13 +1891,13 @@
               <w:lang w:val="en-GB" w:eastAsia="en-GB"/>
             </w:rPr>
           </w:pPr>
-          <w:hyperlink w:anchor="_Toc34677685" w:history="1">
+          <w:hyperlink w:anchor="_Toc34908325" w:history="1">
             <w:r>
               <w:rPr>
                 <w:rStyle w:val="Hyperlink"/>
                 <w:noProof/>
               </w:rPr>
-              <w:t>2.1.4</w:t>
+              <w:t>2.3.4</w:t>
             </w:r>
             <w:r>
               <w:rPr>
@@ -1293,7 +1913,7 @@
                 <w:rStyle w:val="Hyperlink"/>
                 <w:noProof/>
               </w:rPr>
-              <w:t>Functionality C</w:t>
+              <w:t>Functionality D</w:t>
             </w:r>
             <w:r>
               <w:rPr>
@@ -1314,7 +1934,7 @@
                 <w:noProof/>
                 <w:webHidden/>
               </w:rPr>
-              <w:instrText xml:space="preserve"> PAGEREF _Toc34677685 \h </w:instrText>
+              <w:instrText xml:space="preserve"> PAGEREF _Toc34908325 \h </w:instrText>
             </w:r>
             <w:r>
               <w:rPr>
@@ -1334,7 +1954,7 @@
                 <w:noProof/>
                 <w:webHidden/>
               </w:rPr>
-              <w:t>22</w:t>
+              <w:t>24</w:t>
             </w:r>
             <w:r>
               <w:rPr>
@@ -1359,13 +1979,13 @@
               <w:lang w:val="en-GB" w:eastAsia="en-GB"/>
             </w:rPr>
           </w:pPr>
-          <w:hyperlink w:anchor="_Toc34677686" w:history="1">
+          <w:hyperlink w:anchor="_Toc34908326" w:history="1">
             <w:r>
               <w:rPr>
                 <w:rStyle w:val="Hyperlink"/>
                 <w:noProof/>
               </w:rPr>
-              <w:t>2.1.5</w:t>
+              <w:t>2.3.5</w:t>
             </w:r>
             <w:r>
               <w:rPr>
@@ -1381,7 +2001,7 @@
                 <w:rStyle w:val="Hyperlink"/>
                 <w:noProof/>
               </w:rPr>
-              <w:t>Functionality D</w:t>
+              <w:t>Functionality E</w:t>
             </w:r>
             <w:r>
               <w:rPr>
@@ -1402,7 +2022,7 @@
                 <w:noProof/>
                 <w:webHidden/>
               </w:rPr>
-              <w:instrText xml:space="preserve"> PAGEREF _Toc34677686 \h </w:instrText>
+              <w:instrText xml:space="preserve"> PAGEREF _Toc34908326 \h </w:instrText>
             </w:r>
             <w:r>
               <w:rPr>
@@ -1422,7 +2042,7 @@
                 <w:noProof/>
                 <w:webHidden/>
               </w:rPr>
-              <w:t>24</w:t>
+              <w:t>28</w:t>
             </w:r>
             <w:r>
               <w:rPr>
@@ -1447,13 +2067,13 @@
               <w:lang w:val="en-GB" w:eastAsia="en-GB"/>
             </w:rPr>
           </w:pPr>
-          <w:hyperlink w:anchor="_Toc34677687" w:history="1">
+          <w:hyperlink w:anchor="_Toc34908327" w:history="1">
             <w:r>
               <w:rPr>
                 <w:rStyle w:val="Hyperlink"/>
                 <w:noProof/>
               </w:rPr>
-              <w:t>2.1.6</w:t>
+              <w:t>2.3.6</w:t>
             </w:r>
             <w:r>
               <w:rPr>
@@ -1469,7 +2089,7 @@
                 <w:rStyle w:val="Hyperlink"/>
                 <w:noProof/>
               </w:rPr>
-              <w:t>Functionality E</w:t>
+              <w:t>Functionality F</w:t>
             </w:r>
             <w:r>
               <w:rPr>
@@ -1490,7 +2110,7 @@
                 <w:noProof/>
                 <w:webHidden/>
               </w:rPr>
-              <w:instrText xml:space="preserve"> PAGEREF _Toc34677687 \h </w:instrText>
+              <w:instrText xml:space="preserve"> PAGEREF _Toc34908327 \h </w:instrText>
             </w:r>
             <w:r>
               <w:rPr>
@@ -1510,7 +2130,7 @@
                 <w:noProof/>
                 <w:webHidden/>
               </w:rPr>
-              <w:t>28</w:t>
+              <w:t>29</w:t>
             </w:r>
             <w:r>
               <w:rPr>
@@ -1523,9 +2143,9 @@
         </w:p>
         <w:p>
           <w:pPr>
-            <w:pStyle w:val="TOC3"/>
+            <w:pStyle w:val="TOC1"/>
             <w:tabs>
-              <w:tab w:val="left" w:pos="1320"/>
+              <w:tab w:val="left" w:pos="480"/>
               <w:tab w:val="right" w:leader="dot" w:pos="9736"/>
             </w:tabs>
             <w:rPr>
@@ -1535,13 +2155,13 @@
               <w:lang w:val="en-GB" w:eastAsia="en-GB"/>
             </w:rPr>
           </w:pPr>
-          <w:hyperlink w:anchor="_Toc34677688" w:history="1">
+          <w:hyperlink w:anchor="_Toc34908328" w:history="1">
             <w:r>
               <w:rPr>
                 <w:rStyle w:val="Hyperlink"/>
                 <w:noProof/>
               </w:rPr>
-              <w:t>2.1.7</w:t>
+              <w:t>3</w:t>
             </w:r>
             <w:r>
               <w:rPr>
@@ -1557,7 +2177,7 @@
                 <w:rStyle w:val="Hyperlink"/>
                 <w:noProof/>
               </w:rPr>
-              <w:t>Functionality F</w:t>
+              <w:t>Evaluation</w:t>
             </w:r>
             <w:r>
               <w:rPr>
@@ -1578,7 +2198,7 @@
                 <w:noProof/>
                 <w:webHidden/>
               </w:rPr>
-              <w:instrText xml:space="preserve"> PAGEREF _Toc34677688 \h </w:instrText>
+              <w:instrText xml:space="preserve"> PAGEREF _Toc34908328 \h </w:instrText>
             </w:r>
             <w:r>
               <w:rPr>
@@ -1598,7 +2218,95 @@
                 <w:noProof/>
                 <w:webHidden/>
               </w:rPr>
-              <w:t>29</w:t>
+              <w:t>30</w:t>
+            </w:r>
+            <w:r>
+              <w:rPr>
+                <w:noProof/>
+                <w:webHidden/>
+              </w:rPr>
+              <w:fldChar w:fldCharType="end"/>
+            </w:r>
+          </w:hyperlink>
+        </w:p>
+        <w:p>
+          <w:pPr>
+            <w:pStyle w:val="TOC1"/>
+            <w:tabs>
+              <w:tab w:val="left" w:pos="480"/>
+              <w:tab w:val="right" w:leader="dot" w:pos="9736"/>
+            </w:tabs>
+            <w:rPr>
+              <w:rFonts w:asciiTheme="minorHAnsi" w:hAnsiTheme="minorHAnsi"/>
+              <w:noProof/>
+              <w:sz w:val="22"/>
+              <w:lang w:val="en-GB" w:eastAsia="en-GB"/>
+            </w:rPr>
+          </w:pPr>
+          <w:hyperlink w:anchor="_Toc34908329" w:history="1">
+            <w:r>
+              <w:rPr>
+                <w:rStyle w:val="Hyperlink"/>
+                <w:noProof/>
+              </w:rPr>
+              <w:t>4</w:t>
+            </w:r>
+            <w:r>
+              <w:rPr>
+                <w:rFonts w:asciiTheme="minorHAnsi" w:hAnsiTheme="minorHAnsi"/>
+                <w:noProof/>
+                <w:sz w:val="22"/>
+                <w:lang w:val="en-GB" w:eastAsia="en-GB"/>
+              </w:rPr>
+              <w:tab/>
+            </w:r>
+            <w:r>
+              <w:rPr>
+                <w:rStyle w:val="Hyperlink"/>
+                <w:noProof/>
+              </w:rPr>
+              <w:t>Algorithm</w:t>
+            </w:r>
+            <w:r>
+              <w:rPr>
+                <w:noProof/>
+                <w:webHidden/>
+              </w:rPr>
+              <w:tab/>
+            </w:r>
+            <w:r>
+              <w:rPr>
+                <w:noProof/>
+                <w:webHidden/>
+              </w:rPr>
+              <w:fldChar w:fldCharType="begin"/>
+            </w:r>
+            <w:r>
+              <w:rPr>
+                <w:noProof/>
+                <w:webHidden/>
+              </w:rPr>
+              <w:instrText xml:space="preserve"> PAGEREF _Toc34908329 \h </w:instrText>
+            </w:r>
+            <w:r>
+              <w:rPr>
+                <w:noProof/>
+                <w:webHidden/>
+              </w:rPr>
+            </w:r>
+            <w:r>
+              <w:rPr>
+                <w:noProof/>
+                <w:webHidden/>
+              </w:rPr>
+              <w:fldChar w:fldCharType="separate"/>
+            </w:r>
+            <w:r>
+              <w:rPr>
+                <w:noProof/>
+                <w:webHidden/>
+              </w:rPr>
+              <w:t>33</w:t>
             </w:r>
             <w:r>
               <w:rPr>
@@ -1661,7 +2369,7 @@
           <w:numId w:val="0"/>
         </w:numPr>
       </w:pPr>
-      <w:bookmarkStart w:id="1" w:name="_Toc34677675"/>
+      <w:bookmarkStart w:id="1" w:name="_Toc34908308"/>
       <w:r>
         <w:t xml:space="preserve">1 – </w:t>
       </w:r>
@@ -1674,7 +2382,7 @@
       <w:pPr>
         <w:pStyle w:val="Heading2"/>
       </w:pPr>
-      <w:bookmarkStart w:id="2" w:name="_Toc34677676"/>
+      <w:bookmarkStart w:id="2" w:name="_Toc34908309"/>
       <w:r>
         <w:t>Group Work Introduction</w:t>
       </w:r>
@@ -1700,7 +2408,15 @@
         <w:jc w:val="both"/>
       </w:pPr>
       <w:r>
-        <w:t>For the group was not the first time working together, and pair programming was a developing strategy already adopted in the past. Both members have always been keen to work together when facing new challenges as it speeds up the learning process. When pair programming the quality of the code also increases, and the developed solution becomes more robust. Besides, pair programming enables both team members to have an excellent understanding of the code as it requires engagement from both the driver and navigator.</w:t>
+        <w:t>For the group</w:t>
+      </w:r>
+      <w:r>
+        <w:t xml:space="preserve"> it</w:t>
+      </w:r>
+      <w:bookmarkStart w:id="3" w:name="_GoBack"/>
+      <w:bookmarkEnd w:id="3"/>
+      <w:r>
+        <w:t xml:space="preserve"> was not the first time working together, and pair programming was a developing strategy already adopted in the past. Both members have always been keen to work together when facing new challenges as it speeds up the learning process. When pair programming the quality of the code also increases, and the developed solution becomes more robust. Besides, pair programming enables both team members to have an excellent understanding of the code as it requires engagement from both the driver and navigator.</w:t>
       </w:r>
     </w:p>
     <w:p>
@@ -1715,7 +2431,11 @@
         <w:t>ship</w:t>
       </w:r>
       <w:r>
-        <w:t xml:space="preserve"> diagram (ERD), which enabled the group to define the objects requiring abstract representation. After completing the initial ERD, it was decided not to use the university hosted SQL server as it would give less flexibility but to take advantage of the Microsoft Azure donation for students and to deploy a SQL Server instance on the cloud which would allow us to work from our devices from home or at university comfortably.  To create an entity/model, the group decided to scaffold the database and use Entity Framework.</w:t>
+        <w:t xml:space="preserve"> diagram (ERD), which enabled the group to define the objects requiring abstract representation. After completing the initial ERD, it was decided not to use the university hosted SQL server as it would give less flexibility but to take advantage of the Microsoft Azure donation for students and to deploy a SQL Server instance on the </w:t>
+      </w:r>
+      <w:r>
+        <w:lastRenderedPageBreak/>
+        <w:t>cloud which would allow us to work from our devices from home or at university comfortably.  To create an entity/model, the group decided to scaffold the database and use Entity Framework.</w:t>
       </w:r>
     </w:p>
     <w:p>
@@ -1733,7 +2453,6 @@
         <w:jc w:val="both"/>
       </w:pPr>
       <w:r>
-        <w:lastRenderedPageBreak/>
         <w:t xml:space="preserve">To handle the numerous windows required by the application, the group decided to take advantage of Winforms “User Controls” (UC) which enables to create views inside a single form dynamically. Each UC is controlled by a singleton pattern which restricts the application to only have a single instance of each user control at runtime. The advantage of the approach is to save memory and avoid a large number of user views instances. The approach has also enabled modulation of the front-end. The group has also decided to create two components: a new TextBox for password management, which inherits the properties of the standard TextBox but masks the input and enforces minimum and maximum chars. Also, a dynamic button was created, which was reused for different CRUD operations. </w:t>
       </w:r>
     </w:p>
@@ -1776,7 +2495,7 @@
       <w:pPr>
         <w:pStyle w:val="Heading2"/>
       </w:pPr>
-      <w:bookmarkStart w:id="3" w:name="_Toc34677677"/>
+      <w:bookmarkStart w:id="4" w:name="_Toc34908310"/>
       <w:r>
         <w:lastRenderedPageBreak/>
         <w:t>Entity Relation Diagram</w:t>
@@ -1784,7 +2503,7 @@
       <w:r>
         <w:t xml:space="preserve"> (ERD)</w:t>
       </w:r>
-      <w:bookmarkEnd w:id="3"/>
+      <w:bookmarkEnd w:id="4"/>
     </w:p>
     <w:p>
       <w:pPr>
@@ -1852,27 +2571,14 @@
       <w:r>
         <w:t xml:space="preserve">Figure </w:t>
       </w:r>
-      <w:r>
-        <w:fldChar w:fldCharType="begin"/>
-      </w:r>
-      <w:r>
-        <w:instrText xml:space="preserve"> SEQ Figure \* ARABIC </w:instrText>
-      </w:r>
-      <w:r>
-        <w:fldChar w:fldCharType="separate"/>
-      </w:r>
-      <w:r>
-        <w:rPr>
-          <w:noProof/>
-        </w:rPr>
-        <w:t>1</w:t>
-      </w:r>
-      <w:r>
-        <w:rPr>
-          <w:noProof/>
-        </w:rPr>
-        <w:fldChar w:fldCharType="end"/>
-      </w:r>
+      <w:fldSimple w:instr=" SEQ Figure \* ARABIC ">
+        <w:r>
+          <w:rPr>
+            <w:noProof/>
+          </w:rPr>
+          <w:t>1</w:t>
+        </w:r>
+      </w:fldSimple>
       <w:r>
         <w:t xml:space="preserve"> Initial Entity Relationship Diagram (ERD)</w:t>
       </w:r>
@@ -1909,12 +2615,12 @@
       <w:pPr>
         <w:pStyle w:val="Heading2"/>
       </w:pPr>
-      <w:bookmarkStart w:id="4" w:name="_Toc34677678"/>
+      <w:bookmarkStart w:id="5" w:name="_Toc34908311"/>
       <w:r>
         <w:lastRenderedPageBreak/>
         <w:t>Architecture Diagram</w:t>
       </w:r>
-      <w:bookmarkEnd w:id="4"/>
+      <w:bookmarkEnd w:id="5"/>
     </w:p>
     <w:p>
       <w:pPr>
@@ -2048,11 +2754,11 @@
       <w:pPr>
         <w:pStyle w:val="Heading2"/>
       </w:pPr>
-      <w:bookmarkStart w:id="5" w:name="_Toc34677679"/>
+      <w:bookmarkStart w:id="6" w:name="_Toc34908312"/>
       <w:r>
         <w:t>Individual Report</w:t>
       </w:r>
-      <w:bookmarkEnd w:id="5"/>
+      <w:bookmarkEnd w:id="6"/>
     </w:p>
     <w:p>
       <w:pPr>
@@ -2115,18 +2821,24 @@
       <w:pPr>
         <w:pStyle w:val="Heading2"/>
       </w:pPr>
+      <w:bookmarkStart w:id="7" w:name="_Toc34908313"/>
       <w:r>
         <w:lastRenderedPageBreak/>
         <w:t>Screenshots</w:t>
       </w:r>
+      <w:bookmarkEnd w:id="7"/>
     </w:p>
     <w:p>
       <w:pPr>
         <w:pStyle w:val="Heading3"/>
       </w:pPr>
-      <w:bookmarkStart w:id="6" w:name="_Toc34677680"/>
-      <w:r>
-        <w:t xml:space="preserve">Login </w:t>
+      <w:bookmarkStart w:id="8" w:name="_Toc34908314"/>
+      <w:r>
+        <w:t>Login</w:t>
+      </w:r>
+      <w:bookmarkEnd w:id="8"/>
+      <w:r>
+        <w:t xml:space="preserve"> </w:t>
       </w:r>
     </w:p>
     <w:p>
@@ -2439,9 +3151,11 @@
       <w:pPr>
         <w:pStyle w:val="Heading3"/>
       </w:pPr>
+      <w:bookmarkStart w:id="9" w:name="_Toc34908315"/>
       <w:r>
         <w:t>Add Employee</w:t>
       </w:r>
+      <w:bookmarkEnd w:id="9"/>
     </w:p>
     <w:p>
       <w:pPr>
@@ -2724,13 +3438,7 @@
         <w:rPr>
           <w:sz w:val="20"/>
         </w:rPr>
-        <w:instrText xml:space="preserve"> SEQ Figure \* A</w:instrText>
-      </w:r>
-      <w:r>
-        <w:rPr>
-          <w:sz w:val="20"/>
-        </w:rPr>
-        <w:instrText xml:space="preserve">RABIC </w:instrText>
+        <w:instrText xml:space="preserve"> SEQ Figure \* ARABIC </w:instrText>
       </w:r>
       <w:r>
         <w:rPr>
@@ -2763,10 +3471,12 @@
       <w:pPr>
         <w:pStyle w:val="Heading3"/>
       </w:pPr>
+      <w:bookmarkStart w:id="10" w:name="_Toc34908316"/>
       <w:r>
         <w:lastRenderedPageBreak/>
         <w:t>Edit Employee</w:t>
       </w:r>
+      <w:bookmarkEnd w:id="10"/>
     </w:p>
     <w:p>
       <w:pPr>
@@ -3193,10 +3903,12 @@
       <w:pPr>
         <w:pStyle w:val="Heading3"/>
       </w:pPr>
+      <w:bookmarkStart w:id="11" w:name="_Toc34908317"/>
       <w:r>
         <w:lastRenderedPageBreak/>
         <w:t>Delete Employee</w:t>
       </w:r>
+      <w:bookmarkEnd w:id="11"/>
     </w:p>
     <w:p>
       <w:pPr>
@@ -3424,22 +4136,24 @@
       <w:pPr>
         <w:pStyle w:val="Heading1"/>
       </w:pPr>
+      <w:bookmarkStart w:id="12" w:name="_Toc34908318"/>
       <w:r>
         <w:t xml:space="preserve">– </w:t>
       </w:r>
       <w:r>
         <w:t>PART B</w:t>
       </w:r>
-      <w:bookmarkEnd w:id="6"/>
+      <w:bookmarkEnd w:id="12"/>
     </w:p>
     <w:p>
       <w:pPr>
         <w:pStyle w:val="Heading2"/>
       </w:pPr>
-      <w:bookmarkStart w:id="7" w:name="_Toc34677681"/>
+      <w:bookmarkStart w:id="13" w:name="_Toc34908319"/>
       <w:r>
         <w:t>Implementation introduction</w:t>
       </w:r>
+      <w:bookmarkEnd w:id="13"/>
     </w:p>
     <w:p>
       <w:pPr>
@@ -3495,9 +4209,11 @@
       <w:pPr>
         <w:pStyle w:val="Heading2"/>
       </w:pPr>
+      <w:bookmarkStart w:id="14" w:name="_Toc34908320"/>
       <w:r>
         <w:t>Final Diagrams</w:t>
       </w:r>
+      <w:bookmarkEnd w:id="14"/>
     </w:p>
     <w:p>
       <w:pPr>
@@ -3852,11 +4568,12 @@
       <w:pPr>
         <w:pStyle w:val="Heading2"/>
       </w:pPr>
+      <w:bookmarkStart w:id="15" w:name="_Toc34908321"/>
       <w:r>
         <w:lastRenderedPageBreak/>
         <w:t>Screenshots</w:t>
       </w:r>
-      <w:bookmarkEnd w:id="7"/>
+      <w:bookmarkEnd w:id="15"/>
     </w:p>
     <w:p>
       <w:r>
@@ -3870,11 +4587,11 @@
       <w:pPr>
         <w:pStyle w:val="Heading3"/>
       </w:pPr>
-      <w:bookmarkStart w:id="8" w:name="_Toc34677683"/>
+      <w:bookmarkStart w:id="16" w:name="_Toc34908322"/>
       <w:r>
         <w:t>Functionality A</w:t>
       </w:r>
-      <w:bookmarkEnd w:id="8"/>
+      <w:bookmarkEnd w:id="16"/>
     </w:p>
     <w:p>
       <w:pPr>
@@ -4569,11 +5286,11 @@
       <w:pPr>
         <w:pStyle w:val="Heading3"/>
       </w:pPr>
-      <w:bookmarkStart w:id="9" w:name="_Toc34677684"/>
+      <w:bookmarkStart w:id="17" w:name="_Toc34908323"/>
       <w:r>
         <w:t>Functionality B</w:t>
       </w:r>
-      <w:bookmarkEnd w:id="9"/>
+      <w:bookmarkEnd w:id="17"/>
     </w:p>
     <w:p/>
     <w:p>
@@ -5206,13 +5923,7 @@
         <w:rPr>
           <w:sz w:val="20"/>
         </w:rPr>
-        <w:instrText xml:space="preserve"> SEQ Figure \*</w:instrText>
-      </w:r>
-      <w:r>
-        <w:rPr>
-          <w:sz w:val="20"/>
-        </w:rPr>
-        <w:instrText xml:space="preserve"> ARABIC </w:instrText>
+        <w:instrText xml:space="preserve"> SEQ Figure \* ARABIC </w:instrText>
       </w:r>
       <w:r>
         <w:rPr>
@@ -5462,12 +6173,12 @@
       <w:pPr>
         <w:pStyle w:val="Heading3"/>
       </w:pPr>
-      <w:bookmarkStart w:id="10" w:name="_Toc34677685"/>
+      <w:bookmarkStart w:id="18" w:name="_Toc34908324"/>
       <w:r>
         <w:lastRenderedPageBreak/>
         <w:t>Functionality C</w:t>
       </w:r>
-      <w:bookmarkEnd w:id="10"/>
+      <w:bookmarkEnd w:id="18"/>
     </w:p>
     <w:p>
       <w:pPr>
@@ -5910,12 +6621,12 @@
       <w:pPr>
         <w:pStyle w:val="Heading3"/>
       </w:pPr>
-      <w:bookmarkStart w:id="11" w:name="_Toc34677686"/>
+      <w:bookmarkStart w:id="19" w:name="_Toc34908325"/>
       <w:r>
         <w:lastRenderedPageBreak/>
         <w:t>Functionality D</w:t>
       </w:r>
-      <w:bookmarkEnd w:id="11"/>
+      <w:bookmarkEnd w:id="19"/>
     </w:p>
     <w:p>
       <w:pPr>
@@ -6780,12 +7491,12 @@
       <w:pPr>
         <w:pStyle w:val="Heading3"/>
       </w:pPr>
-      <w:bookmarkStart w:id="12" w:name="_Toc34677687"/>
+      <w:bookmarkStart w:id="20" w:name="_Toc34908326"/>
       <w:r>
         <w:lastRenderedPageBreak/>
         <w:t>Functionality E</w:t>
       </w:r>
-      <w:bookmarkEnd w:id="12"/>
+      <w:bookmarkEnd w:id="20"/>
     </w:p>
     <w:p>
       <w:pPr>
@@ -7227,11 +7938,11 @@
       <w:pPr>
         <w:pStyle w:val="Heading3"/>
       </w:pPr>
-      <w:bookmarkStart w:id="13" w:name="_Toc34677688"/>
+      <w:bookmarkStart w:id="21" w:name="_Toc34908327"/>
       <w:r>
         <w:t>Functionality F</w:t>
       </w:r>
-      <w:bookmarkEnd w:id="13"/>
+      <w:bookmarkEnd w:id="21"/>
     </w:p>
     <w:p/>
     <w:p>
@@ -7557,9 +8268,11 @@
       <w:pPr>
         <w:pStyle w:val="Heading1"/>
       </w:pPr>
+      <w:bookmarkStart w:id="22" w:name="_Toc34908328"/>
       <w:r>
         <w:t>Evaluation</w:t>
       </w:r>
+      <w:bookmarkEnd w:id="22"/>
     </w:p>
     <w:p>
       <w:pPr>
@@ -7817,9 +8530,11 @@
       <w:pPr>
         <w:pStyle w:val="Heading1"/>
       </w:pPr>
+      <w:bookmarkStart w:id="23" w:name="_Toc34908329"/>
       <w:r>
         <w:t>Algorithm</w:t>
       </w:r>
+      <w:bookmarkEnd w:id="23"/>
     </w:p>
     <w:p>
       <w:pPr>
@@ -8185,7 +8900,35 @@
           <w:szCs w:val="24"/>
           <w:lang w:val="en-GB"/>
         </w:rPr>
-        <w:t>SUGGESTIONS_MAX_DAYS_BOUNDARY</w:t>
+        <w:t xml:space="preserve">SUGGESTIONS_MAX_DAYS_BOUNDARY </w:t>
+      </w:r>
+      <w:r>
+        <w:rPr>
+          <w:rFonts w:cs="Times New Roman"/>
+          <w:szCs w:val="24"/>
+        </w:rPr>
+        <w:t xml:space="preserve">that can be found in GeneralUtils class. Before starting the calculus for possible suggestions, the algorithm checks if the broken constraint is the one regarding the Holiday Entitlement Exceeded, if that is the case then the </w:t>
+      </w:r>
+      <w:r>
+        <w:rPr>
+          <w:rFonts w:cs="Times New Roman"/>
+          <w:szCs w:val="24"/>
+        </w:rPr>
+        <w:t>holiday length is reduced to the number of days left from holiday entitlement and suggestions are made based on a new holiday end date calculated from the difference between the holiday entitlement left and the number of days requested initiall</w:t>
+      </w:r>
+      <w:r>
+        <w:rPr>
+          <w:rFonts w:cs="Times New Roman"/>
+          <w:szCs w:val="24"/>
+        </w:rPr>
+        <w:t xml:space="preserve">y. </w:t>
+      </w:r>
+      <w:r>
+        <w:rPr>
+          <w:rFonts w:cs="Times New Roman"/>
+          <w:szCs w:val="24"/>
+        </w:rPr>
+        <w:t xml:space="preserve">There are two methods that make suggestions by keeping the same length of the initial holiday request, calculateSuggestionsBeforeStartDate and calculateSuggestionsBeforeEndDate, which attempt to make suggestions by equally moving the given number of days before the selected start date, respectively after the selected end date. Moreover, there are two other methods that perform calculus for suggestions by gradually reducing the number of days to half, </w:t>
       </w:r>
       <w:r>
         <w:rPr>
@@ -8194,80 +8937,7 @@
           <w:szCs w:val="24"/>
           <w:lang w:val="en-GB"/>
         </w:rPr>
-        <w:t xml:space="preserve"> </w:t>
-      </w:r>
-      <w:r>
-        <w:rPr>
-          <w:rFonts w:cs="Times New Roman"/>
-          <w:szCs w:val="24"/>
-        </w:rPr>
-        <w:t xml:space="preserve">that can be found in GeneralUtils class. Before starting the calculus for possible suggestions, the algorithm checks if the broken constraint is the one regarding the Holiday Entitlement Exceeded, if that is the case then the </w:t>
-      </w:r>
-      <w:r>
-        <w:rPr>
-          <w:rFonts w:cs="Times New Roman"/>
-          <w:szCs w:val="24"/>
-        </w:rPr>
-        <w:t>holiday length is reduced to the number of days left from holiday entitlement and suggestions are made based on a new holiday end date calculated from the differen</w:t>
-      </w:r>
-      <w:bookmarkStart w:id="14" w:name="_GoBack"/>
-      <w:bookmarkEnd w:id="14"/>
-      <w:r>
-        <w:rPr>
-          <w:rFonts w:cs="Times New Roman"/>
-          <w:szCs w:val="24"/>
-        </w:rPr>
-        <w:t>ce between the holiday entitlement left and the number of days requested initiall</w:t>
-      </w:r>
-      <w:r>
-        <w:rPr>
-          <w:rFonts w:cs="Times New Roman"/>
-          <w:szCs w:val="24"/>
-        </w:rPr>
-        <w:t xml:space="preserve">y. </w:t>
-      </w:r>
-      <w:r>
-        <w:rPr>
-          <w:rFonts w:cs="Times New Roman"/>
-          <w:szCs w:val="24"/>
-        </w:rPr>
-        <w:t xml:space="preserve">There are two methods that make suggestions by keeping the same length of the initial holiday request, calculateSuggestionsBeforeStartDate and calculateSuggestionsBeforeEndDate, which attempt to make suggestions by equally moving the given number of days before the selected start date, respectively after the selected end date. Moreover, there are two other methods that perform calculus for suggestions by gradually reducing the number of days to half, </w:t>
-      </w:r>
-      <w:r>
-        <w:rPr>
-          <w:rFonts w:cs="Times New Roman"/>
-          <w:color w:val="000000"/>
-          <w:szCs w:val="24"/>
-          <w:lang w:val="en-GB"/>
-        </w:rPr>
-        <w:t>calculateSuggestionsByReducingDaysFromStart</w:t>
-      </w:r>
-      <w:r>
-        <w:rPr>
-          <w:rFonts w:cs="Times New Roman"/>
-          <w:color w:val="000000"/>
-          <w:szCs w:val="24"/>
-          <w:lang w:val="en-GB"/>
-        </w:rPr>
-        <w:t xml:space="preserve"> and </w:t>
-      </w:r>
-      <w:r>
-        <w:rPr>
-          <w:rFonts w:cs="Times New Roman"/>
-          <w:color w:val="000000"/>
-          <w:szCs w:val="24"/>
-          <w:lang w:val="en-GB"/>
-        </w:rPr>
-        <w:t>calculateSuggestionsByReducingDaysFromEnd</w:t>
-      </w:r>
-      <w:r>
-        <w:rPr>
-          <w:rFonts w:cs="Times New Roman"/>
-          <w:color w:val="000000"/>
-          <w:szCs w:val="24"/>
-          <w:lang w:val="en-GB"/>
-        </w:rPr>
-        <w:t xml:space="preserve">, by using the same start date, respectively the same end date. All the suggestions are done by checking </w:t>
+        <w:t xml:space="preserve">calculateSuggestionsByReducingDaysFromStart and calculateSuggestionsByReducingDaysFromEnd, by using the same start date, respectively the same end date. All the suggestions are done by checking </w:t>
       </w:r>
       <w:r>
         <w:rPr>
@@ -8963,7 +9633,7 @@
       </w:pPr>
     </w:pPrDefault>
   </w:docDefaults>
-  <w:latentStyles w:defLockedState="0" w:defUIPriority="99" w:defSemiHidden="0" w:defUnhideWhenUsed="0" w:defQFormat="0" w:count="375">
+  <w:latentStyles w:defLockedState="0" w:defUIPriority="99" w:defSemiHidden="0" w:defUnhideWhenUsed="0" w:defQFormat="0" w:count="377">
     <w:lsdException w:name="Normal" w:uiPriority="0"/>
     <w:lsdException w:name="heading 1" w:uiPriority="9" w:qFormat="1"/>
     <w:lsdException w:name="heading 2" w:semiHidden="1" w:uiPriority="9" w:unhideWhenUsed="1" w:qFormat="1"/>
@@ -9069,7 +9739,6 @@
     <w:lsdException w:name="HTML Sample" w:semiHidden="1" w:unhideWhenUsed="1"/>
     <w:lsdException w:name="HTML Typewriter" w:semiHidden="1" w:unhideWhenUsed="1"/>
     <w:lsdException w:name="HTML Variable" w:semiHidden="1" w:unhideWhenUsed="1"/>
-    <w:lsdException w:name="Normal Table" w:semiHidden="1" w:unhideWhenUsed="1"/>
     <w:lsdException w:name="annotation subject" w:semiHidden="1" w:unhideWhenUsed="1"/>
     <w:lsdException w:name="No List" w:semiHidden="1" w:unhideWhenUsed="1"/>
     <w:lsdException w:name="Outline List 1" w:semiHidden="1" w:unhideWhenUsed="1"/>
@@ -9115,11 +9784,9 @@
     <w:lsdException w:name="Table Subtle 1" w:semiHidden="1" w:unhideWhenUsed="1"/>
     <w:lsdException w:name="Table Subtle 2" w:semiHidden="1" w:unhideWhenUsed="1"/>
     <w:lsdException w:name="Table Web 1" w:semiHidden="1" w:unhideWhenUsed="1"/>
-    <w:lsdException w:name="Table Web 2" w:semiHidden="1" w:unhideWhenUsed="1"/>
     <w:lsdException w:name="Table Web 3" w:semiHidden="1" w:unhideWhenUsed="1"/>
     <w:lsdException w:name="Balloon Text" w:semiHidden="1" w:unhideWhenUsed="1"/>
     <w:lsdException w:name="Table Grid" w:uiPriority="39"/>
-    <w:lsdException w:name="Table Theme" w:semiHidden="1" w:unhideWhenUsed="1"/>
     <w:lsdException w:name="Placeholder Text" w:semiHidden="1"/>
     <w:lsdException w:name="No Spacing" w:uiPriority="1" w:qFormat="1"/>
     <w:lsdException w:name="Light Shading" w:uiPriority="60"/>
@@ -9339,6 +10006,8 @@
     <w:lsdException w:name="Smart Hyperlink" w:semiHidden="1" w:unhideWhenUsed="1"/>
     <w:lsdException w:name="Hashtag" w:semiHidden="1" w:unhideWhenUsed="1"/>
     <w:lsdException w:name="Unresolved Mention" w:semiHidden="1" w:unhideWhenUsed="1"/>
+    <w:lsdException w:name="Smart Link" w:semiHidden="1" w:unhideWhenUsed="1"/>
+    <w:lsdException w:name="Smart Link Error" w:semiHidden="1" w:unhideWhenUsed="1"/>
   </w:latentStyles>
   <w:style w:type="paragraph" w:default="1" w:styleId="Normal">
     <w:name w:val="Normal"/>
@@ -10742,7 +11411,7 @@
 </file>
 
 <file path=customXml/itemProps3.xml><?xml version="1.0" encoding="utf-8"?>
-<ds:datastoreItem xmlns:ds="http://schemas.openxmlformats.org/officeDocument/2006/customXml" ds:itemID="{16B19998-287F-4457-BEC9-42D4A4D524B8}">
+<ds:datastoreItem xmlns:ds="http://schemas.openxmlformats.org/officeDocument/2006/customXml" ds:itemID="{357A49EE-C346-4FDB-AC18-B7A1F6C8283D}">
   <ds:schemaRefs>
     <ds:schemaRef ds:uri="http://schemas.openxmlformats.org/officeDocument/2006/bibliography"/>
   </ds:schemaRefs>

</xml_diff>